<commit_message>
[report] proofread all sections
</commit_message>
<xml_diff>
--- a/report/templates/template_thesis.docx
+++ b/report/templates/template_thesis.docx
@@ -45,7 +45,7 @@
                         <wps:spPr>
                           <a:xfrm>
                             <a:off x="0" y="0"/>
-                            <a:ext cx="1438920" cy="9174600"/>
+                            <a:ext cx="1437480" cy="9174600"/>
                           </a:xfrm>
                           <a:prstGeom prst="rect">
                             <a:avLst/>
@@ -70,7 +70,7 @@
                         <wps:spPr>
                           <a:xfrm>
                             <a:off x="838080" y="0"/>
-                            <a:ext cx="6268680" cy="1438920"/>
+                            <a:ext cx="6268680" cy="1437480"/>
                           </a:xfrm>
                           <a:prstGeom prst="rect">
                             <a:avLst/>
@@ -97,7 +97,7 @@
                         <wps:spPr>
                           <a:xfrm>
                             <a:off x="0" y="0"/>
-                            <a:ext cx="1438920" cy="1438920"/>
+                            <a:ext cx="1437480" cy="1437480"/>
                           </a:xfrm>
                           <a:prstGeom prst="rect">
                             <a:avLst/>
@@ -131,8 +131,8 @@
                         </pic:blipFill>
                         <pic:spPr>
                           <a:xfrm>
-                            <a:off x="0" y="8512200"/>
-                            <a:ext cx="7863840" cy="1889280"/>
+                            <a:off x="0" y="8513280"/>
+                            <a:ext cx="7863840" cy="1887840"/>
                           </a:xfrm>
                           <a:prstGeom prst="rect">
                             <a:avLst/>
@@ -151,19 +151,19 @@
           <mc:Fallback>
             <w:pict>
               <v:group id="shape_0" alt="Group 2" style="position:absolute;margin-left:-55.3pt;margin-top:-59.5pt;width:619.2pt;height:819pt" coordorigin="-1106,-1190" coordsize="12384,16380">
-                <v:rect id="shape_0" ID="Rectangle 7" path="m0,0l-2147483645,0l-2147483645,-2147483646l0,-2147483646xe" fillcolor="#cacaca" stroked="f" o:allowincell="f" style="position:absolute;left:-1106;top:-1190;width:2265;height:14447;mso-wrap-style:none;v-text-anchor:middle">
+                <v:rect id="shape_0" path="m0,0l-2147483645,0l-2147483645,-2147483646l0,-2147483646xe" fillcolor="#cacaca" stroked="f" o:allowincell="f" style="position:absolute;left:-1106;top:-1190;width:2263;height:14447;mso-wrap-style:none;v-text-anchor:middle">
                   <v:fill o:detectmouseclick="t" type="solid" color2="#353535"/>
-                  <v:stroke color="#3465a4" weight="9360" joinstyle="miter" endcap="flat"/>
+                  <v:stroke color="#3465a4" weight="9360" joinstyle="round" endcap="flat"/>
                   <w10:wrap type="none"/>
                 </v:rect>
-                <v:rect id="shape_0" ID="Rectangle 9" path="m0,0l-2147483645,0l-2147483645,-2147483646l0,-2147483646xe" fillcolor="#cacaca" stroked="f" o:allowincell="f" style="position:absolute;left:214;top:-1190;width:9871;height:2265;mso-wrap-style:none;v-text-anchor:middle">
+                <v:rect id="shape_0" path="m0,0l-2147483645,0l-2147483645,-2147483646l0,-2147483646xe" fillcolor="#cacaca" stroked="f" o:allowincell="f" style="position:absolute;left:214;top:-1190;width:9871;height:2263;mso-wrap-style:none;v-text-anchor:middle">
                   <v:fill o:detectmouseclick="t" type="solid" color2="#353535" opacity="0.71"/>
-                  <v:stroke color="#3465a4" weight="9360" joinstyle="miter" endcap="flat"/>
+                  <v:stroke color="#3465a4" weight="9360" joinstyle="round" endcap="flat"/>
                   <w10:wrap type="none"/>
                 </v:rect>
-                <v:rect id="shape_0" ID="Rectangle 10" path="m0,0l-2147483645,0l-2147483645,-2147483646l0,-2147483646xe" fillcolor="#bbe0e3" stroked="f" o:allowincell="f" style="position:absolute;left:-1106;top:-1190;width:2265;height:2265;mso-wrap-style:none;v-text-anchor:middle">
+                <v:rect id="shape_0" path="m0,0l-2147483645,0l-2147483645,-2147483646l0,-2147483646xe" fillcolor="#bbe0e3" stroked="f" o:allowincell="f" style="position:absolute;left:-1106;top:-1190;width:2263;height:2263;mso-wrap-style:none;v-text-anchor:middle">
                   <v:fill o:detectmouseclick="t" type="solid" color2="#441f1c" opacity="0.71"/>
-                  <v:stroke color="#3465a4" weight="9360" joinstyle="miter" endcap="flat"/>
+                  <v:stroke color="#3465a4" weight="9360" joinstyle="round" endcap="flat"/>
                   <w10:wrap type="none"/>
                 </v:rect>
                 <v:shapetype id="_x0000_t75" coordsize="21600,21600" o:spt="75" o:preferrelative="t" path="m@4@5l@4@11@9@11@9@5xe" filled="f" stroked="f">
@@ -185,7 +185,7 @@
                   <v:path o:extrusionok="f" gradientshapeok="t" o:connecttype="rect"/>
                   <o:lock v:ext="edit" aspectratio="t"/>
                 </v:shapetype>
-                <v:shape id="shape_0" ID="Picture 10" stroked="f" o:allowincell="f" style="position:absolute;left:-1106;top:12215;width:12383;height:2974;mso-wrap-style:none;v-text-anchor:middle" type="_x0000_t75">
+                <v:shape id="shape_0" ID="Picture 10" stroked="f" o:allowincell="f" style="position:absolute;left:-1106;top:12217;width:12383;height:2972;mso-wrap-style:none;v-text-anchor:middle" type="_x0000_t75">
                   <v:imagedata r:id="rId2" o:detectmouseclick="t"/>
                   <v:stroke color="#3465a4" joinstyle="round" endcap="flat"/>
                   <w10:wrap type="none"/>
@@ -197,7 +197,7 @@
         <mc:AlternateContent>
           <mc:Choice Requires="wps">
             <w:drawing>
-              <wp:anchor behindDoc="0" distT="0" distB="7620" distL="0" distR="3810" simplePos="0" locked="0" layoutInCell="0" allowOverlap="1" relativeHeight="3" wp14:anchorId="482B6D1A">
+              <wp:anchor behindDoc="0" distT="0" distB="0" distL="0" distR="0" simplePos="0" locked="0" layoutInCell="0" allowOverlap="1" relativeHeight="3" wp14:anchorId="482B6D1A">
                 <wp:simplePos x="0" y="0"/>
                 <wp:positionH relativeFrom="column">
                   <wp:posOffset>783590</wp:posOffset>
@@ -277,7 +277,7 @@
                                 <w:rFonts w:eastAsia="Times New Roman"/>
                                 <w:color w:val="860051"/>
                               </w:rPr>
-                              <w:instrText xml:space="preserve"> MACROBUTTON AcceptAllChangesShown "Titel på uppsatsen placeras här" </w:instrText>
+                              <w:instrText xml:space="preserve"> MACROBUTTON ceptAllChangesShown Synthetic Data Generation to Improve Opportunity for Improvement Prediction Model Performance</w:instrText>
                             </w:r>
                             <w:r>
                               <w:rPr>
@@ -299,7 +299,7 @@
                                 <w:rFonts w:eastAsia="Times New Roman"/>
                                 <w:color w:val="860051"/>
                               </w:rPr>
-                              <w:t xml:space="preserve">"Titel på uppsatsen placeras här" </w:t>
+                              <w:t>Synthetic Data Generation to Improve Opportunity for Improvement Prediction Model Performance</w:t>
                             </w:r>
                             <w:r>
                               <w:rPr>
@@ -346,7 +346,7 @@
                                 <w:szCs w:val="32"/>
                                 <w:color w:val="860051"/>
                               </w:rPr>
-                              <w:instrText xml:space="preserve"> MACROBUTTON AcceptAllChangesShown "Eventuell undertitel" </w:instrText>
+                              <w:instrText xml:space="preserve"> MACROBUTTON ceptAllChangesShown - A Registry Based Study in Trauma Patient Care</w:instrText>
                             </w:r>
                             <w:r>
                               <w:rPr>
@@ -366,7 +366,7 @@
                                 <w:szCs w:val="32"/>
                                 <w:color w:val="860051"/>
                               </w:rPr>
-                              <w:t xml:space="preserve">"Eventuell undertitel" </w:t>
+                              <w:t>- A Registry Based Study in Trauma Patient Care</w:t>
                             </w:r>
                             <w:r>
                               <w:rPr>
@@ -407,8 +407,14 @@
                               </w:rPr>
                             </w:pPr>
                             <w:r>
+                              <w:rPr>
+                                <w:lang w:val="en-US" w:eastAsia="en-US" w:bidi="ar-SA"/>
+                              </w:rPr>
+                              <w:t>Seminar</w:t>
+                            </w:r>
+                            <w:r>
                               <w:rPr/>
-                              <w:t xml:space="preserve">Seminarieversion </w:t>
+                              <w:t xml:space="preserve"> version </w:t>
                             </w:r>
                             <w:r>
                               <w:rPr>
@@ -420,7 +426,7 @@
                               <w:rPr>
                                 <w:rFonts w:eastAsia="Calibri"/>
                               </w:rPr>
-                              <w:instrText xml:space="preserve"> MACROBUTTON AcceptAllChangesShown "Skrivs inför seminariet" </w:instrText>
+                              <w:instrText xml:space="preserve"> MACROBUTTON ceptAllChangesShown </w:instrText>
                             </w:r>
                             <w:r>
                               <w:rPr>
@@ -432,7 +438,6 @@
                               <w:rPr>
                                 <w:rFonts w:eastAsia="Calibri"/>
                               </w:rPr>
-                              <w:t xml:space="preserve">"Skrivs inför seminariet" </w:t>
                             </w:r>
                             <w:r>
                               <w:rPr>
@@ -476,7 +481,7 @@
                                 <w:b/>
                                 <w:rFonts w:eastAsia="Calibri"/>
                               </w:rPr>
-                              <w:instrText xml:space="preserve"> MACROBUTTON AcceptAllChangesShown "Förnamn Efternamn" </w:instrText>
+                              <w:instrText xml:space="preserve"> MACROBUTTON ceptAllChangesShown Kelvin Szolnoky</w:instrText>
                             </w:r>
                             <w:r>
                               <w:rPr>
@@ -490,7 +495,7 @@
                                 <w:b/>
                                 <w:rFonts w:eastAsia="Calibri"/>
                               </w:rPr>
-                              <w:t xml:space="preserve">"Förnamn Efternamn" </w:t>
+                              <w:t>Kelvin Szolnoky</w:t>
                             </w:r>
                             <w:r>
                               <w:rPr>
@@ -569,7 +574,7 @@
                           <w:rFonts w:eastAsia="Times New Roman"/>
                           <w:color w:val="860051"/>
                         </w:rPr>
-                        <w:instrText xml:space="preserve"> MACROBUTTON AcceptAllChangesShown "Titel på uppsatsen placeras här" </w:instrText>
+                        <w:instrText xml:space="preserve"> MACROBUTTON ceptAllChangesShown Synthetic Data Generation to Improve Opportunity for Improvement Prediction Model Performance</w:instrText>
                       </w:r>
                       <w:r>
                         <w:rPr>
@@ -591,7 +596,7 @@
                           <w:rFonts w:eastAsia="Times New Roman"/>
                           <w:color w:val="860051"/>
                         </w:rPr>
-                        <w:t xml:space="preserve">"Titel på uppsatsen placeras här" </w:t>
+                        <w:t>Synthetic Data Generation to Improve Opportunity for Improvement Prediction Model Performance</w:t>
                       </w:r>
                       <w:r>
                         <w:rPr>
@@ -638,7 +643,7 @@
                           <w:szCs w:val="32"/>
                           <w:color w:val="860051"/>
                         </w:rPr>
-                        <w:instrText xml:space="preserve"> MACROBUTTON AcceptAllChangesShown "Eventuell undertitel" </w:instrText>
+                        <w:instrText xml:space="preserve"> MACROBUTTON ceptAllChangesShown - A Registry Based Study in Trauma Patient Care</w:instrText>
                       </w:r>
                       <w:r>
                         <w:rPr>
@@ -658,7 +663,7 @@
                           <w:szCs w:val="32"/>
                           <w:color w:val="860051"/>
                         </w:rPr>
-                        <w:t xml:space="preserve">"Eventuell undertitel" </w:t>
+                        <w:t>- A Registry Based Study in Trauma Patient Care</w:t>
                       </w:r>
                       <w:r>
                         <w:rPr>
@@ -699,8 +704,14 @@
                         </w:rPr>
                       </w:pPr>
                       <w:r>
+                        <w:rPr>
+                          <w:lang w:val="en-US" w:eastAsia="en-US" w:bidi="ar-SA"/>
+                        </w:rPr>
+                        <w:t>Seminar</w:t>
+                      </w:r>
+                      <w:r>
                         <w:rPr/>
-                        <w:t xml:space="preserve">Seminarieversion </w:t>
+                        <w:t xml:space="preserve"> version </w:t>
                       </w:r>
                       <w:r>
                         <w:rPr>
@@ -712,7 +723,7 @@
                         <w:rPr>
                           <w:rFonts w:eastAsia="Calibri"/>
                         </w:rPr>
-                        <w:instrText xml:space="preserve"> MACROBUTTON AcceptAllChangesShown "Skrivs inför seminariet" </w:instrText>
+                        <w:instrText xml:space="preserve"> MACROBUTTON ceptAllChangesShown </w:instrText>
                       </w:r>
                       <w:r>
                         <w:rPr>
@@ -724,7 +735,6 @@
                         <w:rPr>
                           <w:rFonts w:eastAsia="Calibri"/>
                         </w:rPr>
-                        <w:t xml:space="preserve">"Skrivs inför seminariet" </w:t>
                       </w:r>
                       <w:r>
                         <w:rPr>
@@ -768,7 +778,7 @@
                           <w:b/>
                           <w:rFonts w:eastAsia="Calibri"/>
                         </w:rPr>
-                        <w:instrText xml:space="preserve"> MACROBUTTON AcceptAllChangesShown "Förnamn Efternamn" </w:instrText>
+                        <w:instrText xml:space="preserve"> MACROBUTTON ceptAllChangesShown Kelvin Szolnoky</w:instrText>
                       </w:r>
                       <w:r>
                         <w:rPr>
@@ -782,7 +792,7 @@
                           <w:b/>
                           <w:rFonts w:eastAsia="Calibri"/>
                         </w:rPr>
-                        <w:t xml:space="preserve">"Förnamn Efternamn" </w:t>
+                        <w:t>Kelvin Szolnoky</w:t>
                       </w:r>
                       <w:r>
                         <w:rPr>
@@ -870,15 +880,40 @@
                             </w:pPr>
                             <w:r>
                               <w:rPr>
+                                <w:rFonts w:eastAsia="Calibri"/>
                                 <w:color w:val="000000"/>
                               </w:rPr>
-                              <w:t xml:space="preserve">Institution </w:t>
+                              <w:fldChar w:fldCharType="begin"/>
                             </w:r>
                             <w:r>
                               <w:rPr>
                                 <w:rFonts w:eastAsia="Calibri"/>
                                 <w:color w:val="000000"/>
                               </w:rPr>
+                              <w:instrText xml:space="preserve"> MACROBUTTON ceptAllChangesShown Department of Global Public Health </w:instrText>
+                            </w:r>
+                            <w:r>
+                              <w:rPr>
+                                <w:rFonts w:eastAsia="Calibri"/>
+                                <w:color w:val="000000"/>
+                              </w:rPr>
+                              <w:fldChar w:fldCharType="separate"/>
+                            </w:r>
+                            <w:r>
+                              <w:rPr>
+                                <w:rFonts w:eastAsia="Calibri"/>
+                                <w:color w:val="000000"/>
+                              </w:rPr>
+                              <w:t xml:space="preserve">Department of Global Public Health </w:t>
+                            </w:r>
+                            <w:r>
+                              <w:rPr>
+                                <w:rFonts w:eastAsia="Calibri"/>
+                                <w:color w:val="000000"/>
+                              </w:rPr>
+                              <w:fldChar w:fldCharType="end"/>
+                            </w:r>
+                            <w:r>
                               <w:fldChar w:fldCharType="begin"/>
                             </w:r>
                             <w:r>
@@ -886,13 +921,19 @@
                                 <w:rFonts w:eastAsia="Calibri"/>
                                 <w:color w:val="000000"/>
                               </w:rPr>
-                              <w:instrText xml:space="preserve"> MACROBUTTON AcceptAllChangesShown "namnet på den institution där arbetet har utförts" </w:instrText>
+                              <w:instrText xml:space="preserve">AUTOTEXTLIST    \* MERGEFORMAT</w:instrText>
                             </w:r>
                             <w:r>
                               <w:rPr>
                                 <w:rFonts w:eastAsia="Calibri"/>
                                 <w:color w:val="000000"/>
                               </w:rPr>
+                            </w:r>
+                            <w:r>
+                              <w:rPr>
+                                <w:rFonts w:eastAsia="Calibri"/>
+                                <w:color w:val="000000"/>
+                              </w:rPr>
                               <w:fldChar w:fldCharType="separate"/>
                             </w:r>
                             <w:r>
@@ -900,16 +941,107 @@
                                 <w:rFonts w:eastAsia="Calibri"/>
                                 <w:color w:val="000000"/>
                               </w:rPr>
-                              <w:t xml:space="preserve">"namnet på den institution där arbetet har utförts" </w:t>
+                            </w:r>
+                            <w:r>
+                              <w:fldChar w:fldCharType="begin"/>
                             </w:r>
                             <w:r>
                               <w:rPr>
                                 <w:rFonts w:eastAsia="Calibri"/>
                                 <w:color w:val="000000"/>
                               </w:rPr>
+                              <w:instrText xml:space="preserve">AUTOTEXTLIST    \* MERGEFORMAT</w:instrText>
+                            </w:r>
+                            <w:r>
+                              <w:rPr>
+                                <w:rFonts w:eastAsia="Calibri"/>
+                                <w:color w:val="000000"/>
+                              </w:rPr>
+                            </w:r>
+                            <w:r>
+                              <w:rPr>
+                                <w:rFonts w:eastAsia="Calibri"/>
+                                <w:color w:val="000000"/>
+                              </w:rPr>
+                              <w:fldChar w:fldCharType="separate"/>
+                            </w:r>
+                            <w:r>
+                              <w:rPr>
+                                <w:rFonts w:eastAsia="Calibri"/>
+                                <w:color w:val="000000"/>
+                              </w:rPr>
+                            </w:r>
+                            <w:r>
+                              <w:rPr>
+                                <w:rFonts w:eastAsia="Calibri"/>
+                                <w:color w:val="000000"/>
+                              </w:rPr>
+                              <w:fldChar w:fldCharType="begin"/>
+                            </w:r>
+                            <w:r>
+                              <w:rPr>
+                                <w:rFonts w:eastAsia="Calibri"/>
+                                <w:color w:val="000000"/>
+                              </w:rPr>
+                              <w:instrText xml:space="preserve"> FILLIN "(namnet på den institution där arbetet har utförts)"</w:instrText>
+                            </w:r>
+                            <w:r>
+                              <w:rPr>
+                                <w:rFonts w:eastAsia="Calibri"/>
+                                <w:color w:val="000000"/>
+                              </w:rPr>
+                              <w:fldChar w:fldCharType="separate"/>
+                            </w:r>
+                            <w:r>
+                              <w:rPr>
+                                <w:rFonts w:eastAsia="Calibri"/>
+                                <w:color w:val="000000"/>
+                              </w:rPr>
+                            </w:r>
+                            <w:r>
+                              <w:rPr>
+                                <w:rFonts w:eastAsia="Calibri"/>
+                                <w:color w:val="000000"/>
+                              </w:rPr>
                               <w:fldChar w:fldCharType="end"/>
                             </w:r>
                             <w:r>
+                              <w:rPr>
+                                <w:rFonts w:eastAsia="Calibri"/>
+                                <w:color w:val="000000"/>
+                              </w:rPr>
+                            </w:r>
+                            <w:r>
+                              <w:rPr>
+                                <w:rFonts w:eastAsia="Calibri"/>
+                                <w:color w:val="000000"/>
+                              </w:rPr>
+                              <w:fldChar w:fldCharType="end"/>
+                            </w:r>
+                            <w:r>
+                              <w:rPr>
+                                <w:rFonts w:eastAsia="Calibri"/>
+                                <w:color w:val="000000"/>
+                              </w:rPr>
+                            </w:r>
+                            <w:r>
+                              <w:rPr>
+                                <w:rFonts w:eastAsia="Calibri"/>
+                                <w:color w:val="000000"/>
+                              </w:rPr>
+                              <w:fldChar w:fldCharType="end"/>
+                            </w:r>
+                            <w:r>
+                              <w:rPr>
+                                <w:color w:val="000000"/>
+                              </w:rPr>
+                              <w:br/>
+                            </w:r>
+                            <w:r>
+                              <w:rPr>
+                                <w:rFonts w:eastAsia="Calibri"/>
+                                <w:color w:val="000000"/>
+                              </w:rPr>
                               <w:fldChar w:fldCharType="begin"/>
                             </w:r>
                             <w:r>
@@ -917,167 +1049,39 @@
                                 <w:rFonts w:eastAsia="Calibri"/>
                                 <w:color w:val="000000"/>
                               </w:rPr>
-                              <w:instrText xml:space="preserve">AUTOTEXTLIST    \* MERGEFORMAT</w:instrText>
+                              <w:instrText xml:space="preserve"> MACROBUTTON ceptAllChangesShown Kelvin Szolnoky </w:instrText>
                             </w:r>
                             <w:r>
                               <w:rPr>
                                 <w:rFonts w:eastAsia="Calibri"/>
                                 <w:color w:val="000000"/>
                               </w:rPr>
+                              <w:fldChar w:fldCharType="separate"/>
                             </w:r>
                             <w:r>
                               <w:rPr>
                                 <w:rFonts w:eastAsia="Calibri"/>
                                 <w:color w:val="000000"/>
                               </w:rPr>
-                              <w:fldChar w:fldCharType="separate"/>
+                              <w:t xml:space="preserve">Kelvin Szolnoky </w:t>
                             </w:r>
                             <w:r>
                               <w:rPr>
                                 <w:rFonts w:eastAsia="Calibri"/>
                                 <w:color w:val="000000"/>
                               </w:rPr>
-                            </w:r>
-                            <w:r>
-                              <w:fldChar w:fldCharType="begin"/>
-                            </w:r>
-                            <w:r>
-                              <w:rPr>
-                                <w:rFonts w:eastAsia="Calibri"/>
+                              <w:fldChar w:fldCharType="end"/>
+                            </w:r>
+                            <w:r>
+                              <w:rPr>
                                 <w:color w:val="000000"/>
                               </w:rPr>
-                              <w:instrText xml:space="preserve">AUTOTEXTLIST    \* MERGEFORMAT</w:instrText>
-                            </w:r>
-                            <w:r>
-                              <w:rPr>
-                                <w:rFonts w:eastAsia="Calibri"/>
-                                <w:color w:val="000000"/>
-                              </w:rPr>
-                            </w:r>
-                            <w:r>
-                              <w:rPr>
-                                <w:rFonts w:eastAsia="Calibri"/>
-                                <w:color w:val="000000"/>
-                              </w:rPr>
-                              <w:fldChar w:fldCharType="separate"/>
-                            </w:r>
-                            <w:r>
-                              <w:rPr>
-                                <w:rFonts w:eastAsia="Calibri"/>
-                                <w:color w:val="000000"/>
-                              </w:rPr>
-                            </w:r>
-                            <w:r>
-                              <w:rPr>
-                                <w:rFonts w:eastAsia="Calibri"/>
-                                <w:color w:val="000000"/>
-                              </w:rPr>
-                              <w:fldChar w:fldCharType="begin"/>
-                            </w:r>
-                            <w:r>
-                              <w:rPr>
-                                <w:rFonts w:eastAsia="Calibri"/>
-                                <w:color w:val="000000"/>
-                              </w:rPr>
-                              <w:instrText xml:space="preserve"> FILLIN "(namnet på den institution där arbetet har utförts)"</w:instrText>
-                            </w:r>
-                            <w:r>
-                              <w:rPr>
-                                <w:rFonts w:eastAsia="Calibri"/>
-                                <w:color w:val="000000"/>
-                              </w:rPr>
-                              <w:fldChar w:fldCharType="separate"/>
-                            </w:r>
-                            <w:r>
-                              <w:rPr>
-                                <w:rFonts w:eastAsia="Calibri"/>
-                                <w:color w:val="000000"/>
-                              </w:rPr>
-                            </w:r>
-                            <w:r>
-                              <w:rPr>
-                                <w:rFonts w:eastAsia="Calibri"/>
-                                <w:color w:val="000000"/>
-                              </w:rPr>
-                              <w:fldChar w:fldCharType="end"/>
-                            </w:r>
-                            <w:r>
-                              <w:rPr>
-                                <w:rFonts w:eastAsia="Calibri"/>
-                                <w:color w:val="000000"/>
-                              </w:rPr>
-                            </w:r>
-                            <w:r>
-                              <w:rPr>
-                                <w:rFonts w:eastAsia="Calibri"/>
-                                <w:color w:val="000000"/>
-                              </w:rPr>
-                              <w:fldChar w:fldCharType="end"/>
-                            </w:r>
-                            <w:r>
-                              <w:rPr>
-                                <w:rFonts w:eastAsia="Calibri"/>
-                                <w:color w:val="000000"/>
-                              </w:rPr>
-                            </w:r>
-                            <w:r>
-                              <w:rPr>
-                                <w:rFonts w:eastAsia="Calibri"/>
-                                <w:color w:val="000000"/>
-                              </w:rPr>
-                              <w:fldChar w:fldCharType="end"/>
-                            </w:r>
-                            <w:r>
-                              <w:rPr>
-                                <w:color w:val="000000"/>
-                              </w:rPr>
                               <w:br/>
-                            </w:r>
-                            <w:r>
-                              <w:rPr>
-                                <w:rFonts w:eastAsia="Calibri"/>
-                                <w:color w:val="000000"/>
-                              </w:rPr>
-                              <w:fldChar w:fldCharType="begin"/>
-                            </w:r>
-                            <w:r>
-                              <w:rPr>
-                                <w:rFonts w:eastAsia="Calibri"/>
-                                <w:color w:val="000000"/>
-                              </w:rPr>
-                              <w:instrText xml:space="preserve"> MACROBUTTON AcceptAllChangesShown "Förnamn Efternamn" </w:instrText>
-                            </w:r>
-                            <w:r>
-                              <w:rPr>
-                                <w:rFonts w:eastAsia="Calibri"/>
-                                <w:color w:val="000000"/>
-                              </w:rPr>
-                              <w:fldChar w:fldCharType="separate"/>
-                            </w:r>
-                            <w:r>
-                              <w:rPr>
-                                <w:rFonts w:eastAsia="Calibri"/>
-                                <w:color w:val="000000"/>
-                              </w:rPr>
-                              <w:t xml:space="preserve">"Förnamn Efternamn" </w:t>
-                            </w:r>
-                            <w:r>
-                              <w:rPr>
-                                <w:rFonts w:eastAsia="Calibri"/>
-                                <w:color w:val="000000"/>
-                              </w:rPr>
-                              <w:fldChar w:fldCharType="end"/>
-                            </w:r>
-                            <w:r>
-                              <w:rPr>
-                                <w:color w:val="000000"/>
-                              </w:rPr>
+                              <w:t>Study Program in Medicine KI</w:t>
                               <w:br/>
-                              <w:t>Läkarprogrammet KI</w:t>
+                              <w:t>Degree project 30 credits</w:t>
                               <w:br/>
-                              <w:t>Examensarbete 30 p</w:t>
-                              <w:br/>
-                              <w:t>Vårterminen 2023</w:t>
+                              <w:t>Spring 2023</w:t>
                             </w:r>
                           </w:p>
                         </w:txbxContent>
@@ -1109,15 +1113,40 @@
                       </w:pPr>
                       <w:r>
                         <w:rPr>
+                          <w:rFonts w:eastAsia="Calibri"/>
                           <w:color w:val="000000"/>
                         </w:rPr>
-                        <w:t xml:space="preserve">Institution </w:t>
+                        <w:fldChar w:fldCharType="begin"/>
                       </w:r>
                       <w:r>
                         <w:rPr>
                           <w:rFonts w:eastAsia="Calibri"/>
                           <w:color w:val="000000"/>
                         </w:rPr>
+                        <w:instrText xml:space="preserve"> MACROBUTTON ceptAllChangesShown Department of Global Public Health </w:instrText>
+                      </w:r>
+                      <w:r>
+                        <w:rPr>
+                          <w:rFonts w:eastAsia="Calibri"/>
+                          <w:color w:val="000000"/>
+                        </w:rPr>
+                        <w:fldChar w:fldCharType="separate"/>
+                      </w:r>
+                      <w:r>
+                        <w:rPr>
+                          <w:rFonts w:eastAsia="Calibri"/>
+                          <w:color w:val="000000"/>
+                        </w:rPr>
+                        <w:t xml:space="preserve">Department of Global Public Health </w:t>
+                      </w:r>
+                      <w:r>
+                        <w:rPr>
+                          <w:rFonts w:eastAsia="Calibri"/>
+                          <w:color w:val="000000"/>
+                        </w:rPr>
+                        <w:fldChar w:fldCharType="end"/>
+                      </w:r>
+                      <w:r>
                         <w:fldChar w:fldCharType="begin"/>
                       </w:r>
                       <w:r>
@@ -1125,13 +1154,19 @@
                           <w:rFonts w:eastAsia="Calibri"/>
                           <w:color w:val="000000"/>
                         </w:rPr>
-                        <w:instrText xml:space="preserve"> MACROBUTTON AcceptAllChangesShown "namnet på den institution där arbetet har utförts" </w:instrText>
+                        <w:instrText xml:space="preserve">AUTOTEXTLIST    \* MERGEFORMAT</w:instrText>
                       </w:r>
                       <w:r>
                         <w:rPr>
                           <w:rFonts w:eastAsia="Calibri"/>
                           <w:color w:val="000000"/>
                         </w:rPr>
+                      </w:r>
+                      <w:r>
+                        <w:rPr>
+                          <w:rFonts w:eastAsia="Calibri"/>
+                          <w:color w:val="000000"/>
+                        </w:rPr>
                         <w:fldChar w:fldCharType="separate"/>
                       </w:r>
                       <w:r>
@@ -1139,16 +1174,107 @@
                           <w:rFonts w:eastAsia="Calibri"/>
                           <w:color w:val="000000"/>
                         </w:rPr>
-                        <w:t xml:space="preserve">"namnet på den institution där arbetet har utförts" </w:t>
+                      </w:r>
+                      <w:r>
+                        <w:fldChar w:fldCharType="begin"/>
                       </w:r>
                       <w:r>
                         <w:rPr>
                           <w:rFonts w:eastAsia="Calibri"/>
                           <w:color w:val="000000"/>
                         </w:rPr>
+                        <w:instrText xml:space="preserve">AUTOTEXTLIST    \* MERGEFORMAT</w:instrText>
+                      </w:r>
+                      <w:r>
+                        <w:rPr>
+                          <w:rFonts w:eastAsia="Calibri"/>
+                          <w:color w:val="000000"/>
+                        </w:rPr>
+                      </w:r>
+                      <w:r>
+                        <w:rPr>
+                          <w:rFonts w:eastAsia="Calibri"/>
+                          <w:color w:val="000000"/>
+                        </w:rPr>
+                        <w:fldChar w:fldCharType="separate"/>
+                      </w:r>
+                      <w:r>
+                        <w:rPr>
+                          <w:rFonts w:eastAsia="Calibri"/>
+                          <w:color w:val="000000"/>
+                        </w:rPr>
+                      </w:r>
+                      <w:r>
+                        <w:rPr>
+                          <w:rFonts w:eastAsia="Calibri"/>
+                          <w:color w:val="000000"/>
+                        </w:rPr>
+                        <w:fldChar w:fldCharType="begin"/>
+                      </w:r>
+                      <w:r>
+                        <w:rPr>
+                          <w:rFonts w:eastAsia="Calibri"/>
+                          <w:color w:val="000000"/>
+                        </w:rPr>
+                        <w:instrText xml:space="preserve"> FILLIN "(namnet på den institution där arbetet har utförts)"</w:instrText>
+                      </w:r>
+                      <w:r>
+                        <w:rPr>
+                          <w:rFonts w:eastAsia="Calibri"/>
+                          <w:color w:val="000000"/>
+                        </w:rPr>
+                        <w:fldChar w:fldCharType="separate"/>
+                      </w:r>
+                      <w:r>
+                        <w:rPr>
+                          <w:rFonts w:eastAsia="Calibri"/>
+                          <w:color w:val="000000"/>
+                        </w:rPr>
+                      </w:r>
+                      <w:r>
+                        <w:rPr>
+                          <w:rFonts w:eastAsia="Calibri"/>
+                          <w:color w:val="000000"/>
+                        </w:rPr>
                         <w:fldChar w:fldCharType="end"/>
                       </w:r>
                       <w:r>
+                        <w:rPr>
+                          <w:rFonts w:eastAsia="Calibri"/>
+                          <w:color w:val="000000"/>
+                        </w:rPr>
+                      </w:r>
+                      <w:r>
+                        <w:rPr>
+                          <w:rFonts w:eastAsia="Calibri"/>
+                          <w:color w:val="000000"/>
+                        </w:rPr>
+                        <w:fldChar w:fldCharType="end"/>
+                      </w:r>
+                      <w:r>
+                        <w:rPr>
+                          <w:rFonts w:eastAsia="Calibri"/>
+                          <w:color w:val="000000"/>
+                        </w:rPr>
+                      </w:r>
+                      <w:r>
+                        <w:rPr>
+                          <w:rFonts w:eastAsia="Calibri"/>
+                          <w:color w:val="000000"/>
+                        </w:rPr>
+                        <w:fldChar w:fldCharType="end"/>
+                      </w:r>
+                      <w:r>
+                        <w:rPr>
+                          <w:color w:val="000000"/>
+                        </w:rPr>
+                        <w:br/>
+                      </w:r>
+                      <w:r>
+                        <w:rPr>
+                          <w:rFonts w:eastAsia="Calibri"/>
+                          <w:color w:val="000000"/>
+                        </w:rPr>
                         <w:fldChar w:fldCharType="begin"/>
                       </w:r>
                       <w:r>
@@ -1156,167 +1282,39 @@
                           <w:rFonts w:eastAsia="Calibri"/>
                           <w:color w:val="000000"/>
                         </w:rPr>
-                        <w:instrText xml:space="preserve">AUTOTEXTLIST    \* MERGEFORMAT</w:instrText>
+                        <w:instrText xml:space="preserve"> MACROBUTTON ceptAllChangesShown Kelvin Szolnoky </w:instrText>
                       </w:r>
                       <w:r>
                         <w:rPr>
                           <w:rFonts w:eastAsia="Calibri"/>
                           <w:color w:val="000000"/>
                         </w:rPr>
+                        <w:fldChar w:fldCharType="separate"/>
                       </w:r>
                       <w:r>
                         <w:rPr>
                           <w:rFonts w:eastAsia="Calibri"/>
                           <w:color w:val="000000"/>
                         </w:rPr>
-                        <w:fldChar w:fldCharType="separate"/>
+                        <w:t xml:space="preserve">Kelvin Szolnoky </w:t>
                       </w:r>
                       <w:r>
                         <w:rPr>
                           <w:rFonts w:eastAsia="Calibri"/>
                           <w:color w:val="000000"/>
                         </w:rPr>
-                      </w:r>
-                      <w:r>
-                        <w:fldChar w:fldCharType="begin"/>
-                      </w:r>
-                      <w:r>
-                        <w:rPr>
-                          <w:rFonts w:eastAsia="Calibri"/>
+                        <w:fldChar w:fldCharType="end"/>
+                      </w:r>
+                      <w:r>
+                        <w:rPr>
                           <w:color w:val="000000"/>
                         </w:rPr>
-                        <w:instrText xml:space="preserve">AUTOTEXTLIST    \* MERGEFORMAT</w:instrText>
-                      </w:r>
-                      <w:r>
-                        <w:rPr>
-                          <w:rFonts w:eastAsia="Calibri"/>
-                          <w:color w:val="000000"/>
-                        </w:rPr>
-                      </w:r>
-                      <w:r>
-                        <w:rPr>
-                          <w:rFonts w:eastAsia="Calibri"/>
-                          <w:color w:val="000000"/>
-                        </w:rPr>
-                        <w:fldChar w:fldCharType="separate"/>
-                      </w:r>
-                      <w:r>
-                        <w:rPr>
-                          <w:rFonts w:eastAsia="Calibri"/>
-                          <w:color w:val="000000"/>
-                        </w:rPr>
-                      </w:r>
-                      <w:r>
-                        <w:rPr>
-                          <w:rFonts w:eastAsia="Calibri"/>
-                          <w:color w:val="000000"/>
-                        </w:rPr>
-                        <w:fldChar w:fldCharType="begin"/>
-                      </w:r>
-                      <w:r>
-                        <w:rPr>
-                          <w:rFonts w:eastAsia="Calibri"/>
-                          <w:color w:val="000000"/>
-                        </w:rPr>
-                        <w:instrText xml:space="preserve"> FILLIN "(namnet på den institution där arbetet har utförts)"</w:instrText>
-                      </w:r>
-                      <w:r>
-                        <w:rPr>
-                          <w:rFonts w:eastAsia="Calibri"/>
-                          <w:color w:val="000000"/>
-                        </w:rPr>
-                        <w:fldChar w:fldCharType="separate"/>
-                      </w:r>
-                      <w:r>
-                        <w:rPr>
-                          <w:rFonts w:eastAsia="Calibri"/>
-                          <w:color w:val="000000"/>
-                        </w:rPr>
-                      </w:r>
-                      <w:r>
-                        <w:rPr>
-                          <w:rFonts w:eastAsia="Calibri"/>
-                          <w:color w:val="000000"/>
-                        </w:rPr>
-                        <w:fldChar w:fldCharType="end"/>
-                      </w:r>
-                      <w:r>
-                        <w:rPr>
-                          <w:rFonts w:eastAsia="Calibri"/>
-                          <w:color w:val="000000"/>
-                        </w:rPr>
-                      </w:r>
-                      <w:r>
-                        <w:rPr>
-                          <w:rFonts w:eastAsia="Calibri"/>
-                          <w:color w:val="000000"/>
-                        </w:rPr>
-                        <w:fldChar w:fldCharType="end"/>
-                      </w:r>
-                      <w:r>
-                        <w:rPr>
-                          <w:rFonts w:eastAsia="Calibri"/>
-                          <w:color w:val="000000"/>
-                        </w:rPr>
-                      </w:r>
-                      <w:r>
-                        <w:rPr>
-                          <w:rFonts w:eastAsia="Calibri"/>
-                          <w:color w:val="000000"/>
-                        </w:rPr>
-                        <w:fldChar w:fldCharType="end"/>
-                      </w:r>
-                      <w:r>
-                        <w:rPr>
-                          <w:color w:val="000000"/>
-                        </w:rPr>
                         <w:br/>
-                      </w:r>
-                      <w:r>
-                        <w:rPr>
-                          <w:rFonts w:eastAsia="Calibri"/>
-                          <w:color w:val="000000"/>
-                        </w:rPr>
-                        <w:fldChar w:fldCharType="begin"/>
-                      </w:r>
-                      <w:r>
-                        <w:rPr>
-                          <w:rFonts w:eastAsia="Calibri"/>
-                          <w:color w:val="000000"/>
-                        </w:rPr>
-                        <w:instrText xml:space="preserve"> MACROBUTTON AcceptAllChangesShown "Förnamn Efternamn" </w:instrText>
-                      </w:r>
-                      <w:r>
-                        <w:rPr>
-                          <w:rFonts w:eastAsia="Calibri"/>
-                          <w:color w:val="000000"/>
-                        </w:rPr>
-                        <w:fldChar w:fldCharType="separate"/>
-                      </w:r>
-                      <w:r>
-                        <w:rPr>
-                          <w:rFonts w:eastAsia="Calibri"/>
-                          <w:color w:val="000000"/>
-                        </w:rPr>
-                        <w:t xml:space="preserve">"Förnamn Efternamn" </w:t>
-                      </w:r>
-                      <w:r>
-                        <w:rPr>
-                          <w:rFonts w:eastAsia="Calibri"/>
-                          <w:color w:val="000000"/>
-                        </w:rPr>
-                        <w:fldChar w:fldCharType="end"/>
-                      </w:r>
-                      <w:r>
-                        <w:rPr>
-                          <w:color w:val="000000"/>
-                        </w:rPr>
+                        <w:t>Study Program in Medicine KI</w:t>
                         <w:br/>
-                        <w:t>Läkarprogrammet KI</w:t>
+                        <w:t>Degree project 30 credits</w:t>
                         <w:br/>
-                        <w:t>Examensarbete 30 p</w:t>
-                        <w:br/>
-                        <w:t>Vårterminen 2023</w:t>
+                        <w:t>Spring 2023</w:t>
                       </w:r>
                     </w:p>
                   </w:txbxContent>
@@ -1372,7 +1370,7 @@
                                 <w:docPartGallery w:val="Cover Pages"/>
                                 <w:docPartUnique w:val="true"/>
                               </w:docPartObj>
-                              <w:id w:val="935417164"/>
+                              <w:id w:val="1717534413"/>
                             </w:sdtPr>
                             <w:sdtContent>
                               <w:p>
@@ -1380,39 +1378,48 @@
                                   <w:pStyle w:val="FrameContents"/>
                                   <w:spacing w:lineRule="auto" w:line="240" w:before="0" w:after="0"/>
                                   <w:jc w:val="right"/>
-                                  <w:rPr/>
+                                  <w:rPr>
+                                    <w:color w:val="000000"/>
+                                  </w:rPr>
                                 </w:pPr>
                                 <w:r>
-                                  <w:rPr/>
-                                  <w:t xml:space="preserve">Handledare: </w:t>
+                                  <w:rPr>
+                                    <w:color w:val="000000"/>
+                                  </w:rPr>
+                                  <w:t xml:space="preserve">Supervisor: </w:t>
                                 </w:r>
                                 <w:r>
                                   <w:rPr>
                                     <w:rFonts w:eastAsia="Calibri"/>
+                                    <w:color w:val="000000"/>
                                   </w:rPr>
                                   <w:fldChar w:fldCharType="begin"/>
                                 </w:r>
                                 <w:r>
                                   <w:rPr>
                                     <w:rFonts w:eastAsia="Calibri"/>
+                                    <w:color w:val="000000"/>
                                   </w:rPr>
-                                  <w:instrText xml:space="preserve"> MACROBUTTON AcceptAllChangesShown "Förnamn Efternamn" </w:instrText>
+                                  <w:instrText xml:space="preserve"> MACROBUTTON ceptAllChangesShown Martin Gerdin Wärnberg</w:instrText>
                                 </w:r>
                                 <w:r>
                                   <w:rPr>
                                     <w:rFonts w:eastAsia="Calibri"/>
+                                    <w:color w:val="000000"/>
                                   </w:rPr>
                                   <w:fldChar w:fldCharType="separate"/>
                                 </w:r>
                                 <w:r>
                                   <w:rPr>
                                     <w:rFonts w:eastAsia="Calibri"/>
+                                    <w:color w:val="000000"/>
                                   </w:rPr>
-                                  <w:t xml:space="preserve">"Förnamn Efternamn" </w:t>
+                                  <w:t>Martin Gerdin Wärnberg</w:t>
                                 </w:r>
                                 <w:r>
                                   <w:rPr>
                                     <w:rFonts w:eastAsia="Calibri"/>
+                                    <w:color w:val="000000"/>
                                   </w:rPr>
                                   <w:fldChar w:fldCharType="end"/>
                                 </w:r>
@@ -1427,36 +1434,43 @@
                                   </w:rPr>
                                 </w:pPr>
                                 <w:r>
-                                  <w:rPr/>
-                                  <w:t xml:space="preserve">Bihandledare: </w:t>
+                                  <w:rPr>
+                                    <w:color w:val="000000"/>
+                                  </w:rPr>
+                                  <w:t xml:space="preserve">Co-supervisor: </w:t>
                                 </w:r>
                                 <w:r>
                                   <w:rPr>
                                     <w:rFonts w:eastAsia="Calibri"/>
+                                    <w:color w:val="000000"/>
                                   </w:rPr>
                                   <w:fldChar w:fldCharType="begin"/>
                                 </w:r>
                                 <w:r>
                                   <w:rPr>
                                     <w:rFonts w:eastAsia="Calibri"/>
+                                    <w:color w:val="000000"/>
                                   </w:rPr>
-                                  <w:instrText xml:space="preserve"> MACROBUTTON AcceptAllChangesShown "Förnamn Efternamn" </w:instrText>
+                                  <w:instrText xml:space="preserve"> MACROBUTTON ceptAllChangesShown Jonatan Attergrim &amp; Kimmo Kartasalo</w:instrText>
                                 </w:r>
                                 <w:r>
                                   <w:rPr>
                                     <w:rFonts w:eastAsia="Calibri"/>
+                                    <w:color w:val="000000"/>
                                   </w:rPr>
                                   <w:fldChar w:fldCharType="separate"/>
                                 </w:r>
                                 <w:r>
                                   <w:rPr>
                                     <w:rFonts w:eastAsia="Calibri"/>
+                                    <w:color w:val="000000"/>
                                   </w:rPr>
-                                  <w:t xml:space="preserve">"Förnamn Efternamn" </w:t>
+                                  <w:t>Jonatan Attergrim &amp; Kimmo Kartasalo</w:t>
                                 </w:r>
                                 <w:r>
                                   <w:rPr>
                                     <w:rFonts w:eastAsia="Calibri"/>
+                                    <w:color w:val="000000"/>
                                   </w:rPr>
                                   <w:fldChar w:fldCharType="end"/>
                                 </w:r>
@@ -1466,7 +1480,9 @@
                                   <w:pStyle w:val="FrameContents"/>
                                   <w:spacing w:lineRule="auto" w:line="240" w:before="0" w:after="0"/>
                                   <w:jc w:val="right"/>
-                                  <w:rPr/>
+                                  <w:rPr>
+                                    <w:color w:val="000000"/>
+                                  </w:rPr>
                                 </w:pPr>
                                 <w:r>
                                   <w:rPr/>
@@ -1499,7 +1515,7 @@
                           <w:docPartGallery w:val="Cover Pages"/>
                           <w:docPartUnique w:val="true"/>
                         </w:docPartObj>
-                        <w:id w:val="1299836154"/>
+                        <w:id w:val="810813285"/>
                       </w:sdtPr>
                       <w:sdtContent>
                         <w:p>
@@ -1507,39 +1523,48 @@
                             <w:pStyle w:val="FrameContents"/>
                             <w:spacing w:lineRule="auto" w:line="240" w:before="0" w:after="0"/>
                             <w:jc w:val="right"/>
-                            <w:rPr/>
+                            <w:rPr>
+                              <w:color w:val="000000"/>
+                            </w:rPr>
                           </w:pPr>
                           <w:r>
-                            <w:rPr/>
-                            <w:t xml:space="preserve">Handledare: </w:t>
+                            <w:rPr>
+                              <w:color w:val="000000"/>
+                            </w:rPr>
+                            <w:t xml:space="preserve">Supervisor: </w:t>
                           </w:r>
                           <w:r>
                             <w:rPr>
                               <w:rFonts w:eastAsia="Calibri"/>
+                              <w:color w:val="000000"/>
                             </w:rPr>
                             <w:fldChar w:fldCharType="begin"/>
                           </w:r>
                           <w:r>
                             <w:rPr>
                               <w:rFonts w:eastAsia="Calibri"/>
+                              <w:color w:val="000000"/>
                             </w:rPr>
-                            <w:instrText xml:space="preserve"> MACROBUTTON AcceptAllChangesShown "Förnamn Efternamn" </w:instrText>
+                            <w:instrText xml:space="preserve"> MACROBUTTON ceptAllChangesShown Martin Gerdin Wärnberg</w:instrText>
                           </w:r>
                           <w:r>
                             <w:rPr>
                               <w:rFonts w:eastAsia="Calibri"/>
+                              <w:color w:val="000000"/>
                             </w:rPr>
                             <w:fldChar w:fldCharType="separate"/>
                           </w:r>
                           <w:r>
                             <w:rPr>
                               <w:rFonts w:eastAsia="Calibri"/>
+                              <w:color w:val="000000"/>
                             </w:rPr>
-                            <w:t xml:space="preserve">"Förnamn Efternamn" </w:t>
+                            <w:t>Martin Gerdin Wärnberg</w:t>
                           </w:r>
                           <w:r>
                             <w:rPr>
                               <w:rFonts w:eastAsia="Calibri"/>
+                              <w:color w:val="000000"/>
                             </w:rPr>
                             <w:fldChar w:fldCharType="end"/>
                           </w:r>
@@ -1554,36 +1579,43 @@
                             </w:rPr>
                           </w:pPr>
                           <w:r>
-                            <w:rPr/>
-                            <w:t xml:space="preserve">Bihandledare: </w:t>
+                            <w:rPr>
+                              <w:color w:val="000000"/>
+                            </w:rPr>
+                            <w:t xml:space="preserve">Co-supervisor: </w:t>
                           </w:r>
                           <w:r>
                             <w:rPr>
                               <w:rFonts w:eastAsia="Calibri"/>
+                              <w:color w:val="000000"/>
                             </w:rPr>
                             <w:fldChar w:fldCharType="begin"/>
                           </w:r>
                           <w:r>
                             <w:rPr>
                               <w:rFonts w:eastAsia="Calibri"/>
+                              <w:color w:val="000000"/>
                             </w:rPr>
-                            <w:instrText xml:space="preserve"> MACROBUTTON AcceptAllChangesShown "Förnamn Efternamn" </w:instrText>
+                            <w:instrText xml:space="preserve"> MACROBUTTON ceptAllChangesShown Jonatan Attergrim &amp; Kimmo Kartasalo</w:instrText>
                           </w:r>
                           <w:r>
                             <w:rPr>
                               <w:rFonts w:eastAsia="Calibri"/>
+                              <w:color w:val="000000"/>
                             </w:rPr>
                             <w:fldChar w:fldCharType="separate"/>
                           </w:r>
                           <w:r>
                             <w:rPr>
                               <w:rFonts w:eastAsia="Calibri"/>
+                              <w:color w:val="000000"/>
                             </w:rPr>
-                            <w:t xml:space="preserve">"Förnamn Efternamn" </w:t>
+                            <w:t>Jonatan Attergrim &amp; Kimmo Kartasalo</w:t>
                           </w:r>
                           <w:r>
                             <w:rPr>
                               <w:rFonts w:eastAsia="Calibri"/>
+                              <w:color w:val="000000"/>
                             </w:rPr>
                             <w:fldChar w:fldCharType="end"/>
                           </w:r>
@@ -1593,7 +1625,9 @@
                             <w:pStyle w:val="FrameContents"/>
                             <w:spacing w:lineRule="auto" w:line="240" w:before="0" w:after="0"/>
                             <w:jc w:val="right"/>
-                            <w:rPr/>
+                            <w:rPr>
+                              <w:color w:val="000000"/>
+                            </w:rPr>
                           </w:pPr>
                           <w:r>
                             <w:rPr/>
@@ -1681,6 +1715,7 @@
           <w:numId w:val="0"/>
         </w:numPr>
         <w:spacing w:before="0" w:after="0"/>
+        <w:ind w:left="0" w:hanging="0"/>
         <w:jc w:val="both"/>
         <w:outlineLvl w:val="0"/>
         <w:rPr>
@@ -1710,7 +1745,7 @@
           <w:bCs/>
           <w:rFonts w:eastAsia="Times New Roman"/>
         </w:rPr>
-        <w:instrText xml:space="preserve"> MACROBUTTON AcceptAllChangesShown "Sida för Sammanfattning/Abstract" </w:instrText>
+        <w:instrText xml:space="preserve"> MACROBUTTON ceptAllChangesShown "Sida för Sammanfattning/Abstract" </w:instrText>
       </w:r>
       <w:r>
         <w:rPr>
@@ -1793,6 +1828,7 @@
           <w:numId w:val="0"/>
         </w:numPr>
         <w:spacing w:before="0" w:after="0"/>
+        <w:ind w:left="0" w:hanging="0"/>
         <w:jc w:val="both"/>
         <w:outlineLvl w:val="0"/>
         <w:rPr>
@@ -1820,7 +1856,7 @@
           <w:bCs/>
           <w:rFonts w:eastAsia="Times New Roman"/>
         </w:rPr>
-        <w:instrText xml:space="preserve"> MACROBUTTON AcceptAllConflictsInDoc "Titel på uppsatsen på svenska placeras här" </w:instrText>
+        <w:instrText xml:space="preserve"> MACROBUTTON ceptAllConflictsInDoc "Titel på uppsatsen på svenska placeras här" </w:instrText>
       </w:r>
       <w:r>
         <w:rPr>
@@ -1861,6 +1897,7 @@
           <w:numId w:val="0"/>
         </w:numPr>
         <w:spacing w:before="0" w:after="0"/>
+        <w:ind w:left="0" w:hanging="0"/>
         <w:jc w:val="both"/>
         <w:outlineLvl w:val="0"/>
         <w:rPr>
@@ -2073,6 +2110,7 @@
           <w:numId w:val="0"/>
         </w:numPr>
         <w:spacing w:before="0" w:after="0"/>
+        <w:ind w:left="0" w:hanging="0"/>
         <w:jc w:val="both"/>
         <w:outlineLvl w:val="0"/>
         <w:rPr>
@@ -2100,7 +2138,7 @@
           <w:bCs/>
           <w:rFonts w:eastAsia="Times New Roman"/>
         </w:rPr>
-        <w:instrText xml:space="preserve"> MACROBUTTON AcceptAllConflictsInDoc "Title in English" </w:instrText>
+        <w:instrText xml:space="preserve"> MACROBUTTON ceptAllConflictsInDoc "Title in English" </w:instrText>
       </w:r>
       <w:r>
         <w:rPr>
@@ -2141,6 +2179,7 @@
           <w:numId w:val="0"/>
         </w:numPr>
         <w:spacing w:before="0" w:after="0"/>
+        <w:ind w:left="0" w:hanging="0"/>
         <w:jc w:val="both"/>
         <w:outlineLvl w:val="0"/>
         <w:rPr>
@@ -2287,6 +2326,7 @@
           <w:numId w:val="0"/>
         </w:numPr>
         <w:spacing w:before="0" w:after="0"/>
+        <w:ind w:left="0" w:hanging="0"/>
         <w:jc w:val="both"/>
         <w:outlineLvl w:val="0"/>
         <w:rPr>
@@ -2301,61 +2341,6 @@
         <w:rPr>
           <w:bCs/>
           <w:i/>
-          <w:sz w:val="22"/>
-          <w:szCs w:val="22"/>
-        </w:rPr>
-      </w:r>
-    </w:p>
-    <w:p>
-      <w:pPr>
-        <w:pStyle w:val="Normal"/>
-        <w:numPr>
-          <w:ilvl w:val="0"/>
-          <w:numId w:val="0"/>
-        </w:numPr>
-        <w:spacing w:before="0" w:after="0"/>
-        <w:jc w:val="both"/>
-        <w:outlineLvl w:val="0"/>
-        <w:rPr>
-          <w:bCs/>
-          <w:sz w:val="22"/>
-          <w:szCs w:val="22"/>
-        </w:rPr>
-      </w:pPr>
-      <w:r>
-        <w:rPr>
-          <w:bCs/>
-          <w:i/>
-          <w:sz w:val="22"/>
-          <w:szCs w:val="22"/>
-        </w:rPr>
-        <w:t>Keywords:</w:t>
-      </w:r>
-      <w:r>
-        <w:rPr>
-          <w:bCs/>
-          <w:sz w:val="22"/>
-          <w:szCs w:val="22"/>
-        </w:rPr>
-        <w:t xml:space="preserve">   </w:t>
-      </w:r>
-    </w:p>
-    <w:p>
-      <w:pPr>
-        <w:pStyle w:val="Normal"/>
-        <w:spacing w:lineRule="auto" w:line="240" w:before="0" w:after="0"/>
-        <w:jc w:val="both"/>
-        <w:rPr>
-          <w:rFonts w:eastAsia="Times New Roman"/>
-          <w:iCs/>
-          <w:sz w:val="22"/>
-          <w:szCs w:val="22"/>
-        </w:rPr>
-      </w:pPr>
-      <w:r>
-        <w:rPr>
-          <w:rFonts w:eastAsia="Times New Roman"/>
-          <w:iCs/>
           <w:sz w:val="22"/>
           <w:szCs w:val="22"/>
         </w:rPr>
@@ -2375,111 +2360,36 @@
           <w:docGrid w:type="default" w:linePitch="360" w:charSpace="0"/>
         </w:sectPr>
         <w:pStyle w:val="Normal"/>
-        <w:spacing w:lineRule="auto" w:line="360" w:before="0" w:after="0"/>
-        <w:jc w:val="both"/>
-        <w:rPr>
-          <w:rFonts w:eastAsia="Times New Roman"/>
-          <w:iCs/>
-          <w:sz w:val="22"/>
-          <w:szCs w:val="22"/>
-        </w:rPr>
-      </w:pPr>
-      <w:r>
-        <w:rPr>
-          <w:rFonts w:eastAsia="Times New Roman"/>
-          <w:iCs/>
-          <w:sz w:val="22"/>
-          <w:szCs w:val="22"/>
-        </w:rPr>
-      </w:r>
-    </w:p>
-    <w:p>
-      <w:pPr>
-        <w:pStyle w:val="Normal"/>
-        <w:keepNext w:val="true"/>
-        <w:keepLines/>
         <w:numPr>
           <w:ilvl w:val="0"/>
           <w:numId w:val="0"/>
         </w:numPr>
         <w:spacing w:before="0" w:after="0"/>
+        <w:ind w:left="0" w:hanging="0"/>
         <w:jc w:val="both"/>
         <w:outlineLvl w:val="0"/>
         <w:rPr>
-          <w:rFonts w:eastAsia="Times New Roman"/>
-          <w:b/>
-          <w:b/>
-          <w:bCs/>
-          <w:sz w:val="32"/>
-          <w:szCs w:val="32"/>
+          <w:bCs/>
+          <w:sz w:val="22"/>
+          <w:szCs w:val="22"/>
         </w:rPr>
       </w:pPr>
       <w:r>
         <w:rPr>
-          <w:rFonts w:eastAsia="Times New Roman"/>
-          <w:b/>
-          <w:bCs/>
-          <w:sz w:val="32"/>
-          <w:szCs w:val="32"/>
-        </w:rPr>
-        <w:fldChar w:fldCharType="begin"/>
-      </w:r>
-      <w:r>
-        <w:rPr>
-          <w:sz w:val="32"/>
-          <w:b/>
-          <w:szCs w:val="32"/>
-          <w:bCs/>
-          <w:rFonts w:eastAsia="Times New Roman"/>
-        </w:rPr>
-        <w:instrText xml:space="preserve"> MACROBUTTON AcceptAllChangesShown "Sida för Förkortningar/Abbreviations" </w:instrText>
-      </w:r>
-      <w:r>
-        <w:rPr>
-          <w:sz w:val="32"/>
-          <w:b/>
-          <w:szCs w:val="32"/>
-          <w:bCs/>
-          <w:rFonts w:eastAsia="Times New Roman"/>
-        </w:rPr>
-        <w:fldChar w:fldCharType="separate"/>
-      </w:r>
-      <w:r>
-        <w:rPr>
-          <w:sz w:val="32"/>
-          <w:b/>
-          <w:szCs w:val="32"/>
-          <w:bCs/>
-          <w:rFonts w:eastAsia="Times New Roman"/>
-        </w:rPr>
-        <w:t xml:space="preserve">"Sida för Förkortningar/Abbreviations" </w:t>
-      </w:r>
-      <w:r>
-        <w:rPr>
-          <w:sz w:val="32"/>
-          <w:b/>
-          <w:szCs w:val="32"/>
-          <w:bCs/>
-          <w:rFonts w:eastAsia="Times New Roman"/>
-        </w:rPr>
-        <w:fldChar w:fldCharType="end"/>
-      </w:r>
-    </w:p>
-    <w:p>
-      <w:pPr>
-        <w:pStyle w:val="Normal"/>
-        <w:spacing w:lineRule="auto" w:line="360" w:before="0" w:after="0"/>
-        <w:jc w:val="both"/>
-        <w:rPr>
-          <w:rFonts w:eastAsia="Times New Roman"/>
-          <w:iCs/>
-        </w:rPr>
-      </w:pPr>
-      <w:r>
-        <w:rPr>
-          <w:rFonts w:eastAsia="Times New Roman"/>
-          <w:iCs/>
-        </w:rPr>
+          <w:bCs/>
+          <w:i/>
+          <w:sz w:val="22"/>
+          <w:szCs w:val="22"/>
+        </w:rPr>
+        <w:t>Keywords:</w:t>
+      </w:r>
+      <w:r>
+        <w:rPr>
+          <w:bCs/>
+          <w:sz w:val="22"/>
+          <w:szCs w:val="22"/>
+        </w:rPr>
+        <w:t xml:space="preserve">   </w:t>
       </w:r>
     </w:p>
     <w:p>
@@ -2495,18 +2405,74 @@
           <w:docGrid w:type="default" w:linePitch="360" w:charSpace="0"/>
         </w:sectPr>
         <w:pStyle w:val="Normal"/>
-        <w:spacing w:lineRule="auto" w:line="360" w:before="0" w:after="0"/>
+        <w:keepNext w:val="true"/>
+        <w:keepLines/>
+        <w:numPr>
+          <w:ilvl w:val="0"/>
+          <w:numId w:val="0"/>
+        </w:numPr>
+        <w:spacing w:before="0" w:after="0"/>
+        <w:ind w:left="0" w:hanging="0"/>
         <w:jc w:val="both"/>
+        <w:outlineLvl w:val="0"/>
         <w:rPr>
           <w:rFonts w:eastAsia="Times New Roman"/>
-          <w:iCs/>
+          <w:b/>
+          <w:b/>
+          <w:bCs/>
+          <w:sz w:val="32"/>
+          <w:szCs w:val="32"/>
         </w:rPr>
       </w:pPr>
       <w:r>
         <w:rPr>
           <w:rFonts w:eastAsia="Times New Roman"/>
-          <w:iCs/>
-        </w:rPr>
+          <w:b/>
+          <w:bCs/>
+          <w:sz w:val="32"/>
+          <w:szCs w:val="32"/>
+        </w:rPr>
+        <w:fldChar w:fldCharType="begin"/>
+      </w:r>
+      <w:r>
+        <w:rPr>
+          <w:sz w:val="32"/>
+          <w:b/>
+          <w:szCs w:val="32"/>
+          <w:bCs/>
+          <w:rFonts w:eastAsia="Times New Roman"/>
+        </w:rPr>
+        <w:instrText xml:space="preserve"> MACROBUTTON ceptAllChangesShown "Sida för Förkortningar/Abbreviations" </w:instrText>
+      </w:r>
+      <w:r>
+        <w:rPr>
+          <w:sz w:val="32"/>
+          <w:b/>
+          <w:szCs w:val="32"/>
+          <w:bCs/>
+          <w:rFonts w:eastAsia="Times New Roman"/>
+        </w:rPr>
+        <w:fldChar w:fldCharType="separate"/>
+      </w:r>
+      <w:r>
+        <w:rPr>
+          <w:sz w:val="32"/>
+          <w:b/>
+          <w:szCs w:val="32"/>
+          <w:bCs/>
+          <w:rFonts w:eastAsia="Times New Roman"/>
+        </w:rPr>
+        <w:t xml:space="preserve">"Sida för Förkortningar/Abbreviations" </w:t>
+      </w:r>
+      <w:r>
+        <w:rPr>
+          <w:sz w:val="32"/>
+          <w:b/>
+          <w:szCs w:val="32"/>
+          <w:bCs/>
+          <w:rFonts w:eastAsia="Times New Roman"/>
+        </w:rPr>
+        <w:fldChar w:fldCharType="end"/>
       </w:r>
     </w:p>
     <w:p>
@@ -2525,7 +2491,7 @@
         <w:rPr>
           <w:rFonts w:eastAsia="Calibri"/>
         </w:rPr>
-        <w:instrText xml:space="preserve"> MACROBUTTON AcceptAllChangesShown [Introduktion/Introduction] </w:instrText>
+        <w:instrText xml:space="preserve"> MACROBUTTON ceptAllChangesShown [Introduktion/Introduction] </w:instrText>
       </w:r>
       <w:r>
         <w:rPr>
@@ -2564,7 +2530,7 @@
         <w:rPr>
           <w:rFonts w:eastAsia="Calibri"/>
         </w:rPr>
-        <w:instrText xml:space="preserve"> MACROBUTTON AcceptAllConflictsInDoc "Använd Rubrik/Heading 1, 2 och 3 för rätt rubriknivå" </w:instrText>
+        <w:instrText xml:space="preserve"> MACROBUTTON ceptAllConflictsInDoc "Använd Rubrik/Heading 1, 2 och 3 för rätt rubriknivå" </w:instrText>
       </w:r>
       <w:r>
         <w:rPr>
@@ -2615,7 +2581,20 @@
 
 <file path=word/footer2.xml><?xml version="1.0" encoding="utf-8"?>
 <w:ftr xmlns:o="urn:schemas-microsoft-com:office:office" xmlns:r="http://schemas.openxmlformats.org/officeDocument/2006/relationships" xmlns:v="urn:schemas-microsoft-com:vml" xmlns:w="http://schemas.openxmlformats.org/wordprocessingml/2006/main" xmlns:w10="urn:schemas-microsoft-com:office:word" xmlns:wp="http://schemas.openxmlformats.org/drawingml/2006/wordprocessingDrawing" xmlns:wps="http://schemas.microsoft.com/office/word/2010/wordprocessingShape" xmlns:wpg="http://schemas.microsoft.com/office/word/2010/wordprocessingGroup" xmlns:mc="http://schemas.openxmlformats.org/markup-compatibility/2006" xmlns:wp14="http://schemas.microsoft.com/office/word/2010/wordprocessingDrawing" xmlns:w14="http://schemas.microsoft.com/office/word/2010/wordml" xmlns:w15="http://schemas.microsoft.com/office/word/2012/wordml" mc:Ignorable="w14 wp14 w15">
-  <w:p/>
+  <w:p>
+    <w:pPr>
+      <w:pStyle w:val="Normal"/>
+      <w:widowControl/>
+      <w:suppressAutoHyphens w:val="true"/>
+      <w:bidi w:val="0"/>
+      <w:spacing w:lineRule="auto" w:line="276" w:before="0" w:after="200"/>
+      <w:jc w:val="left"/>
+      <w:rPr/>
+    </w:pPr>
+    <w:r>
+      <w:rPr/>
+    </w:r>
+  </w:p>
 </w:ftr>
 </file>
 
@@ -2627,7 +2606,7 @@
         <w:docPartGallery w:val="Page Numbers (Bottom of Page)"/>
         <w:docPartUnique w:val="true"/>
       </w:docPartObj>
-      <w:id w:val="1805134182"/>
+      <w:id w:val="1426749597"/>
     </w:sdtPr>
     <w:sdtContent>
       <w:p>
@@ -3073,6 +3052,7 @@
     <w:rsid w:val="00ed47d7"/>
     <w:pPr>
       <w:widowControl/>
+      <w:suppressAutoHyphens w:val="true"/>
       <w:bidi w:val="0"/>
       <w:spacing w:lineRule="auto" w:line="276" w:before="0" w:after="200"/>
       <w:jc w:val="left"/>
@@ -3558,12 +3538,13 @@
     <w:rsid w:val="00a85a75"/>
     <w:pPr>
       <w:widowControl/>
+      <w:suppressAutoHyphens w:val="true"/>
       <w:bidi w:val="0"/>
       <w:spacing w:lineRule="auto" w:line="240" w:before="0" w:after="0"/>
       <w:jc w:val="left"/>
     </w:pPr>
     <w:rPr>
-      <w:rFonts w:ascii="Calibri" w:hAnsi="Calibri" w:cs="Calibri" w:eastAsia="Times New Roman"/>
+      <w:rFonts w:ascii="Calibri" w:hAnsi="Calibri" w:eastAsia="Times New Roman" w:cs="Calibri"/>
       <w:color w:val="000000"/>
       <w:kern w:val="0"/>
       <w:sz w:val="24"/>

</xml_diff>

<commit_message>
Add direnv. Start with comments. LatexIndent
</commit_message>
<xml_diff>
--- a/report/templates/template_thesis.docx
+++ b/report/templates/template_thesis.docx
@@ -45,7 +45,7 @@
                         <wps:spPr>
                           <a:xfrm>
                             <a:off x="0" y="0"/>
-                            <a:ext cx="1437480" cy="9174600"/>
+                            <a:ext cx="1436400" cy="9174600"/>
                           </a:xfrm>
                           <a:prstGeom prst="rect">
                             <a:avLst/>
@@ -70,7 +70,7 @@
                         <wps:spPr>
                           <a:xfrm>
                             <a:off x="838080" y="0"/>
-                            <a:ext cx="6268680" cy="1437480"/>
+                            <a:ext cx="6268680" cy="1436400"/>
                           </a:xfrm>
                           <a:prstGeom prst="rect">
                             <a:avLst/>
@@ -97,7 +97,7 @@
                         <wps:spPr>
                           <a:xfrm>
                             <a:off x="0" y="0"/>
-                            <a:ext cx="1437480" cy="1437480"/>
+                            <a:ext cx="1436400" cy="1436400"/>
                           </a:xfrm>
                           <a:prstGeom prst="rect">
                             <a:avLst/>
@@ -131,8 +131,8 @@
                         </pic:blipFill>
                         <pic:spPr>
                           <a:xfrm>
-                            <a:off x="0" y="8513280"/>
-                            <a:ext cx="7863840" cy="1887840"/>
+                            <a:off x="0" y="8514720"/>
+                            <a:ext cx="7863840" cy="1886760"/>
                           </a:xfrm>
                           <a:prstGeom prst="rect">
                             <a:avLst/>
@@ -151,17 +151,17 @@
           <mc:Fallback>
             <w:pict>
               <v:group id="shape_0" alt="Group 2" style="position:absolute;margin-left:-55.3pt;margin-top:-59.5pt;width:619.2pt;height:819pt" coordorigin="-1106,-1190" coordsize="12384,16380">
-                <v:rect id="shape_0" path="m0,0l-2147483645,0l-2147483645,-2147483646l0,-2147483646xe" fillcolor="#cacaca" stroked="f" o:allowincell="f" style="position:absolute;left:-1106;top:-1190;width:2263;height:14447;mso-wrap-style:none;v-text-anchor:middle">
+                <v:rect id="shape_0" path="m0,0l-2147483645,0l-2147483645,-2147483646l0,-2147483646xe" fillcolor="#cacaca" stroked="f" o:allowincell="f" style="position:absolute;left:-1106;top:-1190;width:2261;height:14447;mso-wrap-style:none;v-text-anchor:middle">
                   <v:fill o:detectmouseclick="t" type="solid" color2="#353535"/>
                   <v:stroke color="#3465a4" weight="9360" joinstyle="round" endcap="flat"/>
                   <w10:wrap type="none"/>
                 </v:rect>
-                <v:rect id="shape_0" path="m0,0l-2147483645,0l-2147483645,-2147483646l0,-2147483646xe" fillcolor="#cacaca" stroked="f" o:allowincell="f" style="position:absolute;left:214;top:-1190;width:9871;height:2263;mso-wrap-style:none;v-text-anchor:middle">
+                <v:rect id="shape_0" path="m0,0l-2147483645,0l-2147483645,-2147483646l0,-2147483646xe" fillcolor="#cacaca" stroked="f" o:allowincell="f" style="position:absolute;left:214;top:-1190;width:9871;height:2261;mso-wrap-style:none;v-text-anchor:middle">
                   <v:fill o:detectmouseclick="t" type="solid" color2="#353535" opacity="0.71"/>
                   <v:stroke color="#3465a4" weight="9360" joinstyle="round" endcap="flat"/>
                   <w10:wrap type="none"/>
                 </v:rect>
-                <v:rect id="shape_0" path="m0,0l-2147483645,0l-2147483645,-2147483646l0,-2147483646xe" fillcolor="#bbe0e3" stroked="f" o:allowincell="f" style="position:absolute;left:-1106;top:-1190;width:2263;height:2263;mso-wrap-style:none;v-text-anchor:middle">
+                <v:rect id="shape_0" path="m0,0l-2147483645,0l-2147483645,-2147483646l0,-2147483646xe" fillcolor="#bbe0e3" stroked="f" o:allowincell="f" style="position:absolute;left:-1106;top:-1190;width:2261;height:2261;mso-wrap-style:none;v-text-anchor:middle">
                   <v:fill o:detectmouseclick="t" type="solid" color2="#441f1c" opacity="0.71"/>
                   <v:stroke color="#3465a4" weight="9360" joinstyle="round" endcap="flat"/>
                   <w10:wrap type="none"/>
@@ -185,8 +185,8 @@
                   <v:path o:extrusionok="f" gradientshapeok="t" o:connecttype="rect"/>
                   <o:lock v:ext="edit" aspectratio="t"/>
                 </v:shapetype>
-                <v:shape id="shape_0" ID="Picture 10" stroked="f" o:allowincell="f" style="position:absolute;left:-1106;top:12217;width:12383;height:2972;mso-wrap-style:none;v-text-anchor:middle" type="_x0000_t75">
-                  <v:imagedata r:id="rId2" o:detectmouseclick="t"/>
+                <v:shape id="shape_0" ID="Picture 10" stroked="f" o:allowincell="f" style="position:absolute;left:-1106;top:12219;width:12383;height:2970;mso-wrap-style:none;v-text-anchor:middle" type="_x0000_t75">
+                  <v:imagedata r:id="rId3" o:detectmouseclick="t"/>
                   <v:stroke color="#3465a4" joinstyle="round" endcap="flat"/>
                   <w10:wrap type="none"/>
                 </v:shape>
@@ -277,7 +277,7 @@
                                 <w:rFonts w:eastAsia="Times New Roman"/>
                                 <w:color w:val="860051"/>
                               </w:rPr>
-                              <w:instrText xml:space="preserve"> MACROBUTTON ceptAllChangesShown Synthetic Data Generation to Improve Opportunity for Improvement Prediction Model Performance</w:instrText>
+                              <w:instrText xml:space="preserve"> MACROBUTTON ptAllChangesShown Using Synthetic Data to Improve the Performance of Models to Predict Opportunities for Improvement in Trauma Care</w:instrText>
                             </w:r>
                             <w:r>
                               <w:rPr>
@@ -299,7 +299,7 @@
                                 <w:rFonts w:eastAsia="Times New Roman"/>
                                 <w:color w:val="860051"/>
                               </w:rPr>
-                              <w:t>Synthetic Data Generation to Improve Opportunity for Improvement Prediction Model Performance</w:t>
+                              <w:t>Using Synthetic Data to Improve the Performance of Models to Predict Opportunities for Improvement in Trauma Care</w:t>
                             </w:r>
                             <w:r>
                               <w:rPr>
@@ -346,7 +346,7 @@
                                 <w:szCs w:val="32"/>
                                 <w:color w:val="860051"/>
                               </w:rPr>
-                              <w:instrText xml:space="preserve"> MACROBUTTON ceptAllChangesShown - A Registry Based Study in Trauma Patient Care</w:instrText>
+                              <w:instrText xml:space="preserve"> MACROBUTTON ptAllChangesShown - A Registry Based Study</w:instrText>
                             </w:r>
                             <w:r>
                               <w:rPr>
@@ -366,7 +366,7 @@
                                 <w:szCs w:val="32"/>
                                 <w:color w:val="860051"/>
                               </w:rPr>
-                              <w:t>- A Registry Based Study in Trauma Patient Care</w:t>
+                              <w:t>- A Registry Based Study</w:t>
                             </w:r>
                             <w:r>
                               <w:rPr>
@@ -394,6 +394,7 @@
                               <w:rPr>
                                 <w:rFonts w:eastAsia="Calibri"/>
                                 <w:b/>
+                                <w:color w:val="000000"/>
                               </w:rPr>
                             </w:r>
                           </w:p>
@@ -408,40 +409,48 @@
                             </w:pPr>
                             <w:r>
                               <w:rPr>
+                                <w:color w:val="000000"/>
                                 <w:lang w:val="en-US" w:eastAsia="en-US" w:bidi="ar-SA"/>
                               </w:rPr>
                               <w:t>Seminar</w:t>
                             </w:r>
                             <w:r>
-                              <w:rPr/>
+                              <w:rPr>
+                                <w:color w:val="000000"/>
+                              </w:rPr>
                               <w:t xml:space="preserve"> version </w:t>
                             </w:r>
                             <w:r>
                               <w:rPr>
                                 <w:rFonts w:eastAsia="Calibri"/>
+                                <w:color w:val="000000"/>
                               </w:rPr>
                               <w:fldChar w:fldCharType="begin"/>
                             </w:r>
                             <w:r>
                               <w:rPr>
                                 <w:rFonts w:eastAsia="Calibri"/>
-                              </w:rPr>
-                              <w:instrText xml:space="preserve"> MACROBUTTON ceptAllChangesShown </w:instrText>
-                            </w:r>
-                            <w:r>
-                              <w:rPr>
-                                <w:rFonts w:eastAsia="Calibri"/>
+                                <w:color w:val="000000"/>
+                              </w:rPr>
+                              <w:instrText xml:space="preserve"> MACROBUTTON ptAllChangesShown </w:instrText>
+                            </w:r>
+                            <w:r>
+                              <w:rPr>
+                                <w:rFonts w:eastAsia="Calibri"/>
+                                <w:color w:val="000000"/>
                               </w:rPr>
                               <w:fldChar w:fldCharType="separate"/>
                             </w:r>
                             <w:r>
                               <w:rPr>
                                 <w:rFonts w:eastAsia="Calibri"/>
-                              </w:rPr>
-                            </w:r>
-                            <w:r>
-                              <w:rPr>
-                                <w:rFonts w:eastAsia="Calibri"/>
+                                <w:color w:val="000000"/>
+                              </w:rPr>
+                            </w:r>
+                            <w:r>
+                              <w:rPr>
+                                <w:rFonts w:eastAsia="Calibri"/>
+                                <w:color w:val="000000"/>
                               </w:rPr>
                               <w:fldChar w:fldCharType="end"/>
                             </w:r>
@@ -460,12 +469,14 @@
                             <w:r>
                               <w:rPr>
                                 <w:b/>
-                              </w:rPr>
-                              <w:t>Författare:</w:t>
+                                <w:color w:val="000000"/>
+                              </w:rPr>
+                              <w:t>Author:</w:t>
                             </w:r>
                             <w:r>
                               <w:rPr>
                                 <w:rFonts w:eastAsia="Calibri" w:ascii="Calibri" w:hAnsi="Calibri"/>
+                                <w:color w:val="000000"/>
                               </w:rPr>
                               <w:t xml:space="preserve"> </w:t>
                             </w:r>
@@ -473,6 +484,7 @@
                               <w:rPr>
                                 <w:rFonts w:eastAsia="Calibri"/>
                                 <w:b/>
+                                <w:color w:val="000000"/>
                               </w:rPr>
                               <w:fldChar w:fldCharType="begin"/>
                             </w:r>
@@ -480,13 +492,15 @@
                               <w:rPr>
                                 <w:b/>
                                 <w:rFonts w:eastAsia="Calibri"/>
-                              </w:rPr>
-                              <w:instrText xml:space="preserve"> MACROBUTTON ceptAllChangesShown Kelvin Szolnoky</w:instrText>
+                                <w:color w:val="000000"/>
+                              </w:rPr>
+                              <w:instrText xml:space="preserve"> MACROBUTTON ptAllChangesShown Kelvin Szolnoky</w:instrText>
                             </w:r>
                             <w:r>
                               <w:rPr>
                                 <w:b/>
                                 <w:rFonts w:eastAsia="Calibri"/>
+                                <w:color w:val="000000"/>
                               </w:rPr>
                               <w:fldChar w:fldCharType="separate"/>
                             </w:r>
@@ -494,6 +508,7 @@
                               <w:rPr>
                                 <w:b/>
                                 <w:rFonts w:eastAsia="Calibri"/>
+                                <w:color w:val="000000"/>
                               </w:rPr>
                               <w:t>Kelvin Szolnoky</w:t>
                             </w:r>
@@ -501,6 +516,7 @@
                               <w:rPr>
                                 <w:b/>
                                 <w:rFonts w:eastAsia="Calibri"/>
+                                <w:color w:val="000000"/>
                               </w:rPr>
                               <w:fldChar w:fldCharType="end"/>
                             </w:r>
@@ -517,7 +533,9 @@
                               </w:rPr>
                             </w:pPr>
                             <w:r>
-                              <w:rPr/>
+                              <w:rPr>
+                                <w:color w:val="000000"/>
+                              </w:rPr>
                             </w:r>
                           </w:p>
                         </w:txbxContent>
@@ -574,7 +592,7 @@
                           <w:rFonts w:eastAsia="Times New Roman"/>
                           <w:color w:val="860051"/>
                         </w:rPr>
-                        <w:instrText xml:space="preserve"> MACROBUTTON ceptAllChangesShown Synthetic Data Generation to Improve Opportunity for Improvement Prediction Model Performance</w:instrText>
+                        <w:instrText xml:space="preserve"> MACROBUTTON ptAllChangesShown Using Synthetic Data to Improve the Performance of Models to Predict Opportunities for Improvement in Trauma Care</w:instrText>
                       </w:r>
                       <w:r>
                         <w:rPr>
@@ -596,7 +614,7 @@
                           <w:rFonts w:eastAsia="Times New Roman"/>
                           <w:color w:val="860051"/>
                         </w:rPr>
-                        <w:t>Synthetic Data Generation to Improve Opportunity for Improvement Prediction Model Performance</w:t>
+                        <w:t>Using Synthetic Data to Improve the Performance of Models to Predict Opportunities for Improvement in Trauma Care</w:t>
                       </w:r>
                       <w:r>
                         <w:rPr>
@@ -643,7 +661,7 @@
                           <w:szCs w:val="32"/>
                           <w:color w:val="860051"/>
                         </w:rPr>
-                        <w:instrText xml:space="preserve"> MACROBUTTON ceptAllChangesShown - A Registry Based Study in Trauma Patient Care</w:instrText>
+                        <w:instrText xml:space="preserve"> MACROBUTTON ptAllChangesShown - A Registry Based Study</w:instrText>
                       </w:r>
                       <w:r>
                         <w:rPr>
@@ -663,7 +681,7 @@
                           <w:szCs w:val="32"/>
                           <w:color w:val="860051"/>
                         </w:rPr>
-                        <w:t>- A Registry Based Study in Trauma Patient Care</w:t>
+                        <w:t>- A Registry Based Study</w:t>
                       </w:r>
                       <w:r>
                         <w:rPr>
@@ -691,6 +709,7 @@
                         <w:rPr>
                           <w:rFonts w:eastAsia="Calibri"/>
                           <w:b/>
+                          <w:color w:val="000000"/>
                         </w:rPr>
                       </w:r>
                     </w:p>
@@ -705,40 +724,48 @@
                       </w:pPr>
                       <w:r>
                         <w:rPr>
+                          <w:color w:val="000000"/>
                           <w:lang w:val="en-US" w:eastAsia="en-US" w:bidi="ar-SA"/>
                         </w:rPr>
                         <w:t>Seminar</w:t>
                       </w:r>
                       <w:r>
-                        <w:rPr/>
+                        <w:rPr>
+                          <w:color w:val="000000"/>
+                        </w:rPr>
                         <w:t xml:space="preserve"> version </w:t>
                       </w:r>
                       <w:r>
                         <w:rPr>
                           <w:rFonts w:eastAsia="Calibri"/>
+                          <w:color w:val="000000"/>
                         </w:rPr>
                         <w:fldChar w:fldCharType="begin"/>
                       </w:r>
                       <w:r>
                         <w:rPr>
                           <w:rFonts w:eastAsia="Calibri"/>
-                        </w:rPr>
-                        <w:instrText xml:space="preserve"> MACROBUTTON ceptAllChangesShown </w:instrText>
-                      </w:r>
-                      <w:r>
-                        <w:rPr>
-                          <w:rFonts w:eastAsia="Calibri"/>
+                          <w:color w:val="000000"/>
+                        </w:rPr>
+                        <w:instrText xml:space="preserve"> MACROBUTTON ptAllChangesShown </w:instrText>
+                      </w:r>
+                      <w:r>
+                        <w:rPr>
+                          <w:rFonts w:eastAsia="Calibri"/>
+                          <w:color w:val="000000"/>
                         </w:rPr>
                         <w:fldChar w:fldCharType="separate"/>
                       </w:r>
                       <w:r>
                         <w:rPr>
                           <w:rFonts w:eastAsia="Calibri"/>
-                        </w:rPr>
-                      </w:r>
-                      <w:r>
-                        <w:rPr>
-                          <w:rFonts w:eastAsia="Calibri"/>
+                          <w:color w:val="000000"/>
+                        </w:rPr>
+                      </w:r>
+                      <w:r>
+                        <w:rPr>
+                          <w:rFonts w:eastAsia="Calibri"/>
+                          <w:color w:val="000000"/>
                         </w:rPr>
                         <w:fldChar w:fldCharType="end"/>
                       </w:r>
@@ -757,12 +784,14 @@
                       <w:r>
                         <w:rPr>
                           <w:b/>
-                        </w:rPr>
-                        <w:t>Författare:</w:t>
+                          <w:color w:val="000000"/>
+                        </w:rPr>
+                        <w:t>Author:</w:t>
                       </w:r>
                       <w:r>
                         <w:rPr>
                           <w:rFonts w:eastAsia="Calibri" w:ascii="Calibri" w:hAnsi="Calibri"/>
+                          <w:color w:val="000000"/>
                         </w:rPr>
                         <w:t xml:space="preserve"> </w:t>
                       </w:r>
@@ -770,6 +799,7 @@
                         <w:rPr>
                           <w:rFonts w:eastAsia="Calibri"/>
                           <w:b/>
+                          <w:color w:val="000000"/>
                         </w:rPr>
                         <w:fldChar w:fldCharType="begin"/>
                       </w:r>
@@ -777,13 +807,15 @@
                         <w:rPr>
                           <w:b/>
                           <w:rFonts w:eastAsia="Calibri"/>
-                        </w:rPr>
-                        <w:instrText xml:space="preserve"> MACROBUTTON ceptAllChangesShown Kelvin Szolnoky</w:instrText>
+                          <w:color w:val="000000"/>
+                        </w:rPr>
+                        <w:instrText xml:space="preserve"> MACROBUTTON ptAllChangesShown Kelvin Szolnoky</w:instrText>
                       </w:r>
                       <w:r>
                         <w:rPr>
                           <w:b/>
                           <w:rFonts w:eastAsia="Calibri"/>
+                          <w:color w:val="000000"/>
                         </w:rPr>
                         <w:fldChar w:fldCharType="separate"/>
                       </w:r>
@@ -791,6 +823,7 @@
                         <w:rPr>
                           <w:b/>
                           <w:rFonts w:eastAsia="Calibri"/>
+                          <w:color w:val="000000"/>
                         </w:rPr>
                         <w:t>Kelvin Szolnoky</w:t>
                       </w:r>
@@ -798,6 +831,7 @@
                         <w:rPr>
                           <w:b/>
                           <w:rFonts w:eastAsia="Calibri"/>
+                          <w:color w:val="000000"/>
                         </w:rPr>
                         <w:fldChar w:fldCharType="end"/>
                       </w:r>
@@ -814,7 +848,9 @@
                         </w:rPr>
                       </w:pPr>
                       <w:r>
-                        <w:rPr/>
+                        <w:rPr>
+                          <w:color w:val="000000"/>
+                        </w:rPr>
                       </w:r>
                     </w:p>
                   </w:txbxContent>
@@ -890,7 +926,7 @@
                                 <w:rFonts w:eastAsia="Calibri"/>
                                 <w:color w:val="000000"/>
                               </w:rPr>
-                              <w:instrText xml:space="preserve"> MACROBUTTON ceptAllChangesShown Department of Global Public Health </w:instrText>
+                              <w:instrText xml:space="preserve"> MACROBUTTON ptAllChangesShown Department of Global Public Health </w:instrText>
                             </w:r>
                             <w:r>
                               <w:rPr>
@@ -1049,7 +1085,7 @@
                                 <w:rFonts w:eastAsia="Calibri"/>
                                 <w:color w:val="000000"/>
                               </w:rPr>
-                              <w:instrText xml:space="preserve"> MACROBUTTON ceptAllChangesShown Kelvin Szolnoky </w:instrText>
+                              <w:instrText xml:space="preserve"> MACROBUTTON ptAllChangesShown Kelvin Szolnoky </w:instrText>
                             </w:r>
                             <w:r>
                               <w:rPr>
@@ -1123,7 +1159,7 @@
                           <w:rFonts w:eastAsia="Calibri"/>
                           <w:color w:val="000000"/>
                         </w:rPr>
-                        <w:instrText xml:space="preserve"> MACROBUTTON ceptAllChangesShown Department of Global Public Health </w:instrText>
+                        <w:instrText xml:space="preserve"> MACROBUTTON ptAllChangesShown Department of Global Public Health </w:instrText>
                       </w:r>
                       <w:r>
                         <w:rPr>
@@ -1282,7 +1318,7 @@
                           <w:rFonts w:eastAsia="Calibri"/>
                           <w:color w:val="000000"/>
                         </w:rPr>
-                        <w:instrText xml:space="preserve"> MACROBUTTON ceptAllChangesShown Kelvin Szolnoky </w:instrText>
+                        <w:instrText xml:space="preserve"> MACROBUTTON ptAllChangesShown Kelvin Szolnoky </w:instrText>
                       </w:r>
                       <w:r>
                         <w:rPr>
@@ -1370,7 +1406,7 @@
                                 <w:docPartGallery w:val="Cover Pages"/>
                                 <w:docPartUnique w:val="true"/>
                               </w:docPartObj>
-                              <w:id w:val="1717534413"/>
+                              <w:id w:val="1377342423"/>
                             </w:sdtPr>
                             <w:sdtContent>
                               <w:p>
@@ -1400,7 +1436,7 @@
                                     <w:rFonts w:eastAsia="Calibri"/>
                                     <w:color w:val="000000"/>
                                   </w:rPr>
-                                  <w:instrText xml:space="preserve"> MACROBUTTON ceptAllChangesShown Martin Gerdin Wärnberg</w:instrText>
+                                  <w:instrText xml:space="preserve"> MACROBUTTON ptAllChangesShown Martin Gerdin Wärnberg</w:instrText>
                                 </w:r>
                                 <w:r>
                                   <w:rPr>
@@ -1451,7 +1487,7 @@
                                     <w:rFonts w:eastAsia="Calibri"/>
                                     <w:color w:val="000000"/>
                                   </w:rPr>
-                                  <w:instrText xml:space="preserve"> MACROBUTTON ceptAllChangesShown Jonatan Attergrim &amp; Kimmo Kartasalo</w:instrText>
+                                  <w:instrText xml:space="preserve"> MACROBUTTON ptAllChangesShown Jonatan Attergrim &amp; Kimmo Kartasalo</w:instrText>
                                 </w:r>
                                 <w:r>
                                   <w:rPr>
@@ -1485,7 +1521,9 @@
                                   </w:rPr>
                                 </w:pPr>
                                 <w:r>
-                                  <w:rPr/>
+                                  <w:rPr>
+                                    <w:color w:val="000000"/>
+                                  </w:rPr>
                                 </w:r>
                               </w:p>
                             </w:sdtContent>
@@ -1515,7 +1553,7 @@
                           <w:docPartGallery w:val="Cover Pages"/>
                           <w:docPartUnique w:val="true"/>
                         </w:docPartObj>
-                        <w:id w:val="810813285"/>
+                        <w:id w:val="903106515"/>
                       </w:sdtPr>
                       <w:sdtContent>
                         <w:p>
@@ -1545,7 +1583,7 @@
                               <w:rFonts w:eastAsia="Calibri"/>
                               <w:color w:val="000000"/>
                             </w:rPr>
-                            <w:instrText xml:space="preserve"> MACROBUTTON ceptAllChangesShown Martin Gerdin Wärnberg</w:instrText>
+                            <w:instrText xml:space="preserve"> MACROBUTTON ptAllChangesShown Martin Gerdin Wärnberg</w:instrText>
                           </w:r>
                           <w:r>
                             <w:rPr>
@@ -1596,7 +1634,7 @@
                               <w:rFonts w:eastAsia="Calibri"/>
                               <w:color w:val="000000"/>
                             </w:rPr>
-                            <w:instrText xml:space="preserve"> MACROBUTTON ceptAllChangesShown Jonatan Attergrim &amp; Kimmo Kartasalo</w:instrText>
+                            <w:instrText xml:space="preserve"> MACROBUTTON ptAllChangesShown Jonatan Attergrim &amp; Kimmo Kartasalo</w:instrText>
                           </w:r>
                           <w:r>
                             <w:rPr>
@@ -1630,7 +1668,9 @@
                             </w:rPr>
                           </w:pPr>
                           <w:r>
-                            <w:rPr/>
+                            <w:rPr>
+                              <w:color w:val="000000"/>
+                            </w:rPr>
                           </w:r>
                         </w:p>
                       </w:sdtContent>
@@ -1684,7 +1724,7 @@
                     </pic:cNvPicPr>
                   </pic:nvPicPr>
                   <pic:blipFill>
-                    <a:blip r:embed="rId3"/>
+                    <a:blip r:embed="rId4"/>
                     <a:stretch>
                       <a:fillRect/>
                     </a:stretch>
@@ -1745,7 +1785,7 @@
           <w:bCs/>
           <w:rFonts w:eastAsia="Times New Roman"/>
         </w:rPr>
-        <w:instrText xml:space="preserve"> MACROBUTTON ceptAllChangesShown "Sida för Sammanfattning/Abstract" </w:instrText>
+        <w:instrText xml:space="preserve"> MACROBUTTON ptAllChangesShown "Sida för Sammanfattning/Abstract" </w:instrText>
       </w:r>
       <w:r>
         <w:rPr>
@@ -1856,7 +1896,7 @@
           <w:bCs/>
           <w:rFonts w:eastAsia="Times New Roman"/>
         </w:rPr>
-        <w:instrText xml:space="preserve"> MACROBUTTON ceptAllConflictsInDoc "Titel på uppsatsen på svenska placeras här" </w:instrText>
+        <w:instrText xml:space="preserve"> MACROBUTTON ptAllConflictsInDoc "Titel på uppsatsen på svenska placeras här" </w:instrText>
       </w:r>
       <w:r>
         <w:rPr>
@@ -2138,7 +2178,7 @@
           <w:bCs/>
           <w:rFonts w:eastAsia="Times New Roman"/>
         </w:rPr>
-        <w:instrText xml:space="preserve"> MACROBUTTON ceptAllConflictsInDoc "Title in English" </w:instrText>
+        <w:instrText xml:space="preserve"> MACROBUTTON ptAllConflictsInDoc "Title in English" </w:instrText>
       </w:r>
       <w:r>
         <w:rPr>
@@ -2349,7 +2389,7 @@
     <w:p>
       <w:pPr>
         <w:sectPr>
-          <w:footerReference w:type="default" r:id="rId4"/>
+          <w:footerReference w:type="default" r:id="rId5"/>
           <w:type w:val="nextPage"/>
           <w:pgSz w:w="11906" w:h="16838"/>
           <w:pgMar w:left="1418" w:right="1418" w:gutter="0" w:header="0" w:top="1418" w:footer="709" w:bottom="1418"/>
@@ -2395,7 +2435,7 @@
     <w:p>
       <w:pPr>
         <w:sectPr>
-          <w:footerReference w:type="default" r:id="rId5"/>
+          <w:footerReference w:type="default" r:id="rId6"/>
           <w:type w:val="nextPage"/>
           <w:pgSz w:w="11906" w:h="16838"/>
           <w:pgMar w:left="1418" w:right="1418" w:gutter="0" w:header="0" w:top="1418" w:footer="0" w:bottom="1418"/>
@@ -2442,7 +2482,7 @@
           <w:bCs/>
           <w:rFonts w:eastAsia="Times New Roman"/>
         </w:rPr>
-        <w:instrText xml:space="preserve"> MACROBUTTON ceptAllChangesShown "Sida för Förkortningar/Abbreviations" </w:instrText>
+        <w:instrText xml:space="preserve"> MACROBUTTON ptAllChangesShown "Sida för Förkortningar/Abbreviations" </w:instrText>
       </w:r>
       <w:r>
         <w:rPr>
@@ -2491,7 +2531,7 @@
         <w:rPr>
           <w:rFonts w:eastAsia="Calibri"/>
         </w:rPr>
-        <w:instrText xml:space="preserve"> MACROBUTTON ceptAllChangesShown [Introduktion/Introduction] </w:instrText>
+        <w:instrText xml:space="preserve"> MACROBUTTON ptAllChangesShown [Introduktion/Introduction] </w:instrText>
       </w:r>
       <w:r>
         <w:rPr>
@@ -2530,7 +2570,7 @@
         <w:rPr>
           <w:rFonts w:eastAsia="Calibri"/>
         </w:rPr>
-        <w:instrText xml:space="preserve"> MACROBUTTON ceptAllConflictsInDoc "Använd Rubrik/Heading 1, 2 och 3 för rätt rubriknivå" </w:instrText>
+        <w:instrText xml:space="preserve"> MACROBUTTON ptAllConflictsInDoc "Använd Rubrik/Heading 1, 2 och 3 för rätt rubriknivå" </w:instrText>
       </w:r>
       <w:r>
         <w:rPr>
@@ -2552,7 +2592,7 @@
       </w:r>
     </w:p>
     <w:sectPr>
-      <w:footerReference w:type="default" r:id="rId6"/>
+      <w:footerReference w:type="default" r:id="rId7"/>
       <w:type w:val="nextPage"/>
       <w:pgSz w:w="11906" w:h="16838"/>
       <w:pgMar w:left="1418" w:right="1418" w:gutter="0" w:header="0" w:top="1418" w:footer="709" w:bottom="1418"/>
@@ -2606,7 +2646,7 @@
         <w:docPartGallery w:val="Page Numbers (Bottom of Page)"/>
         <w:docPartUnique w:val="true"/>
       </w:docPartObj>
-      <w:id w:val="1426749597"/>
+      <w:id w:val="363427644"/>
     </w:sdtPr>
     <w:sdtContent>
       <w:p>

</xml_diff>